<commit_message>
minor edits to jupyter notebook
</commit_message>
<xml_diff>
--- a/Recommendation/literature.docx
+++ b/Recommendation/literature.docx
@@ -98,6 +98,169 @@
         <w:rPr>
           <w:sz w:val="28"/>
           <w:szCs w:val="28"/>
+        </w:rPr>
+        <w:br w:type="page"/>
+      </w:r>
+    </w:p>
+    <w:p>
+      <w:pPr>
+        <w:rPr>
+          <w:rFonts w:ascii="inherit" w:hAnsi="inherit"/>
+          <w:sz w:val="21"/>
+          <w:szCs w:val="21"/>
+          <w:bdr w:val="none" w:sz="0" w:space="0" w:color="auto" w:frame="1"/>
+        </w:rPr>
+      </w:pPr>
+      <w:r>
+        <w:rPr>
+          <w:rFonts w:ascii="inherit" w:hAnsi="inherit"/>
+          <w:sz w:val="21"/>
+          <w:szCs w:val="21"/>
+          <w:bdr w:val="none" w:sz="0" w:space="0" w:color="auto" w:frame="1"/>
+        </w:rPr>
+        <w:lastRenderedPageBreak/>
+        <w:t>Table of content</w:t>
+      </w:r>
+    </w:p>
+    <w:p>
+      <w:pPr>
+        <w:rPr>
+          <w:rFonts w:ascii="inherit" w:hAnsi="inherit"/>
+          <w:sz w:val="21"/>
+          <w:szCs w:val="21"/>
+          <w:bdr w:val="none" w:sz="0" w:space="0" w:color="auto" w:frame="1"/>
+        </w:rPr>
+      </w:pPr>
+    </w:p>
+    <w:p>
+      <w:pPr>
+        <w:rPr>
+          <w:rFonts w:ascii="inherit" w:hAnsi="inherit"/>
+          <w:sz w:val="21"/>
+          <w:szCs w:val="21"/>
+          <w:bdr w:val="none" w:sz="0" w:space="0" w:color="auto" w:frame="1"/>
+        </w:rPr>
+      </w:pPr>
+      <w:r>
+        <w:rPr>
+          <w:rFonts w:ascii="inherit" w:hAnsi="inherit"/>
+          <w:sz w:val="21"/>
+          <w:szCs w:val="21"/>
+          <w:bdr w:val="none" w:sz="0" w:space="0" w:color="auto" w:frame="1"/>
+        </w:rPr>
+        <w:t>Introduction</w:t>
+      </w:r>
+    </w:p>
+    <w:p>
+      <w:pPr>
+        <w:rPr>
+          <w:rFonts w:ascii="inherit" w:hAnsi="inherit"/>
+          <w:sz w:val="21"/>
+          <w:szCs w:val="21"/>
+          <w:bdr w:val="none" w:sz="0" w:space="0" w:color="auto" w:frame="1"/>
+        </w:rPr>
+      </w:pPr>
+      <w:r>
+        <w:rPr>
+          <w:rFonts w:ascii="inherit" w:hAnsi="inherit"/>
+          <w:sz w:val="21"/>
+          <w:szCs w:val="21"/>
+          <w:bdr w:val="none" w:sz="0" w:space="0" w:color="auto" w:frame="1"/>
+        </w:rPr>
+        <w:t>Data</w:t>
+      </w:r>
+    </w:p>
+    <w:p>
+      <w:pPr>
+        <w:rPr>
+          <w:rFonts w:ascii="inherit" w:hAnsi="inherit"/>
+          <w:sz w:val="21"/>
+          <w:szCs w:val="21"/>
+          <w:bdr w:val="none" w:sz="0" w:space="0" w:color="auto" w:frame="1"/>
+        </w:rPr>
+      </w:pPr>
+      <w:r>
+        <w:rPr>
+          <w:rFonts w:ascii="inherit" w:hAnsi="inherit"/>
+          <w:sz w:val="21"/>
+          <w:szCs w:val="21"/>
+          <w:bdr w:val="none" w:sz="0" w:space="0" w:color="auto" w:frame="1"/>
+        </w:rPr>
+        <w:t>EDA</w:t>
+      </w:r>
+    </w:p>
+    <w:p>
+      <w:pPr>
+        <w:rPr>
+          <w:rFonts w:ascii="inherit" w:hAnsi="inherit"/>
+          <w:sz w:val="21"/>
+          <w:szCs w:val="21"/>
+          <w:bdr w:val="none" w:sz="0" w:space="0" w:color="auto" w:frame="1"/>
+        </w:rPr>
+      </w:pPr>
+      <w:r>
+        <w:rPr>
+          <w:rFonts w:ascii="inherit" w:hAnsi="inherit"/>
+          <w:sz w:val="21"/>
+          <w:szCs w:val="21"/>
+          <w:bdr w:val="none" w:sz="0" w:space="0" w:color="auto" w:frame="1"/>
+        </w:rPr>
+        <w:t>Feature selection</w:t>
+      </w:r>
+    </w:p>
+    <w:p>
+      <w:pPr>
+        <w:rPr>
+          <w:rFonts w:ascii="inherit" w:hAnsi="inherit"/>
+          <w:sz w:val="21"/>
+          <w:szCs w:val="21"/>
+          <w:bdr w:val="none" w:sz="0" w:space="0" w:color="auto" w:frame="1"/>
+        </w:rPr>
+      </w:pPr>
+      <w:r>
+        <w:rPr>
+          <w:rFonts w:ascii="inherit" w:hAnsi="inherit"/>
+          <w:sz w:val="21"/>
+          <w:szCs w:val="21"/>
+          <w:bdr w:val="none" w:sz="0" w:space="0" w:color="auto" w:frame="1"/>
+        </w:rPr>
+        <w:t>Model Building</w:t>
+      </w:r>
+    </w:p>
+    <w:p>
+      <w:pPr>
+        <w:rPr>
+          <w:rFonts w:ascii="inherit" w:hAnsi="inherit"/>
+          <w:sz w:val="21"/>
+          <w:szCs w:val="21"/>
+          <w:bdr w:val="none" w:sz="0" w:space="0" w:color="auto" w:frame="1"/>
+        </w:rPr>
+      </w:pPr>
+      <w:r>
+        <w:rPr>
+          <w:rFonts w:ascii="inherit" w:hAnsi="inherit"/>
+          <w:sz w:val="21"/>
+          <w:szCs w:val="21"/>
+          <w:bdr w:val="none" w:sz="0" w:space="0" w:color="auto" w:frame="1"/>
+        </w:rPr>
+        <w:t>Model evaluation</w:t>
+      </w:r>
+    </w:p>
+    <w:p>
+      <w:pPr>
+        <w:rPr>
+          <w:rFonts w:ascii="inherit" w:hAnsi="inherit"/>
+          <w:sz w:val="21"/>
+          <w:szCs w:val="21"/>
+          <w:bdr w:val="none" w:sz="0" w:space="0" w:color="auto" w:frame="1"/>
+        </w:rPr>
+      </w:pPr>
+      <w:r>
+        <w:rPr>
+          <w:rFonts w:ascii="inherit" w:hAnsi="inherit"/>
+          <w:sz w:val="21"/>
+          <w:szCs w:val="21"/>
+          <w:bdr w:val="none" w:sz="0" w:space="0" w:color="auto" w:frame="1"/>
         </w:rPr>
         <w:br w:type="page"/>
       </w:r>
@@ -1524,6 +1687,25 @@
     <w:p>
       <w:pPr>
         <w:rPr>
+          <w:sz w:val="28"/>
+          <w:szCs w:val="28"/>
+        </w:rPr>
+      </w:pPr>
+      <w:hyperlink r:id="rId8" w:history="1">
+        <w:r>
+          <w:rPr>
+            <w:rStyle w:val="Hyperlink"/>
+            <w:sz w:val="28"/>
+            <w:szCs w:val="28"/>
+          </w:rPr>
+          <w:t>https://www.kaggle.com/arthurcerveira/spotify-recomendation-engine</w:t>
+        </w:r>
+      </w:hyperlink>
+    </w:p>
+    <w:p>
+      <w:pPr>
+        <w:rPr>
+          <w:rFonts w:hint="eastAsia"/>
           <w:sz w:val="28"/>
           <w:szCs w:val="28"/>
         </w:rPr>

</xml_diff>